<commit_message>
fix max's name and nick's affiliation
</commit_message>
<xml_diff>
--- a/word/bpd_manuscript_word_figures.docx
+++ b/word/bpd_manuscript_word_figures.docx
@@ -46,6 +46,7 @@
           <w:color w:val="000000" w:themeColor="text1"/>
           <w:sz w:val="22"/>
           <w:szCs w:val="22"/>
+          <w:vertAlign w:val="superscript"/>
         </w:rPr>
       </w:pPr>
       <w:r>
@@ -139,23 +140,7 @@
           <w:sz w:val="22"/>
           <w:szCs w:val="22"/>
         </w:rPr>
-        <w:t>, Josh</w:t>
-      </w:r>
-      <w:r>
-        <w:rPr>
-          <w:color w:val="000000" w:themeColor="text1"/>
-          <w:sz w:val="22"/>
-          <w:szCs w:val="22"/>
-        </w:rPr>
-        <w:t xml:space="preserve">ua </w:t>
-      </w:r>
-      <w:r>
-        <w:rPr>
-          <w:color w:val="000000" w:themeColor="text1"/>
-          <w:sz w:val="22"/>
-          <w:szCs w:val="22"/>
-        </w:rPr>
-        <w:t>Rogers</w:t>
+        <w:t>, Josh Rogers</w:t>
       </w:r>
       <w:r>
         <w:rPr>
@@ -222,6 +207,15 @@
           <w:color w:val="000000" w:themeColor="text1"/>
           <w:sz w:val="22"/>
           <w:szCs w:val="22"/>
+          <w:vertAlign w:val="superscript"/>
+        </w:rPr>
+        <w:t>,3</w:t>
+      </w:r>
+      <w:r>
+        <w:rPr>
+          <w:color w:val="000000" w:themeColor="text1"/>
+          <w:sz w:val="22"/>
+          <w:szCs w:val="22"/>
         </w:rPr>
         <w:t>, Jonathan Millar</w:t>
       </w:r>
@@ -267,6 +261,156 @@
           <w:vertAlign w:val="superscript"/>
         </w:rPr>
         <w:t>1,2</w:t>
+      </w:r>
+    </w:p>
+    <w:p>
+      <w:pPr>
+        <w:spacing w:line="480" w:lineRule="auto"/>
+        <w:jc w:val="both"/>
+        <w:rPr>
+          <w:color w:val="000000" w:themeColor="text1"/>
+          <w:sz w:val="22"/>
+          <w:szCs w:val="22"/>
+          <w:vertAlign w:val="superscript"/>
+        </w:rPr>
+      </w:pPr>
+    </w:p>
+    <w:p>
+      <w:pPr>
+        <w:spacing w:line="480" w:lineRule="auto"/>
+        <w:jc w:val="both"/>
+        <w:rPr>
+          <w:color w:val="000000" w:themeColor="text1"/>
+          <w:sz w:val="22"/>
+          <w:szCs w:val="22"/>
+          <w:vertAlign w:val="superscript"/>
+        </w:rPr>
+      </w:pPr>
+    </w:p>
+    <w:p>
+      <w:pPr>
+        <w:spacing w:line="480" w:lineRule="auto"/>
+        <w:jc w:val="both"/>
+        <w:rPr>
+          <w:color w:val="000000" w:themeColor="text1"/>
+          <w:sz w:val="22"/>
+          <w:szCs w:val="22"/>
+        </w:rPr>
+      </w:pPr>
+    </w:p>
+    <w:p>
+      <w:pPr>
+        <w:spacing w:line="480" w:lineRule="auto"/>
+        <w:jc w:val="both"/>
+        <w:rPr>
+          <w:color w:val="000000" w:themeColor="text1"/>
+          <w:sz w:val="22"/>
+          <w:szCs w:val="22"/>
+        </w:rPr>
+      </w:pPr>
+      <w:r>
+        <w:rPr>
+          <w:color w:val="000000" w:themeColor="text1"/>
+          <w:sz w:val="22"/>
+          <w:szCs w:val="22"/>
+        </w:rPr>
+        <w:t>*  These authors contributed equally</w:t>
+      </w:r>
+    </w:p>
+    <w:p>
+      <w:pPr>
+        <w:pStyle w:val="ListParagraph"/>
+        <w:numPr>
+          <w:ilvl w:val="0"/>
+          <w:numId w:val="1"/>
+        </w:numPr>
+        <w:spacing w:line="480" w:lineRule="auto"/>
+        <w:jc w:val="both"/>
+        <w:rPr>
+          <w:rFonts w:cs="Calibri"/>
+          <w:color w:val="000000" w:themeColor="text1"/>
+          <w:sz w:val="22"/>
+          <w:szCs w:val="22"/>
+        </w:rPr>
+      </w:pPr>
+      <w:r>
+        <w:rPr>
+          <w:rFonts w:cs="Calibri"/>
+          <w:color w:val="000000" w:themeColor="text1"/>
+          <w:sz w:val="22"/>
+          <w:szCs w:val="22"/>
+        </w:rPr>
+        <w:t>Roslin Institute, University of Edinburgh, Edinburgh, U.K.</w:t>
+      </w:r>
+    </w:p>
+    <w:p>
+      <w:pPr>
+        <w:pStyle w:val="ListParagraph"/>
+        <w:numPr>
+          <w:ilvl w:val="0"/>
+          <w:numId w:val="1"/>
+        </w:numPr>
+        <w:spacing w:line="480" w:lineRule="auto"/>
+        <w:jc w:val="both"/>
+        <w:rPr>
+          <w:rFonts w:cs="Calibri"/>
+          <w:color w:val="000000" w:themeColor="text1"/>
+          <w:sz w:val="22"/>
+          <w:szCs w:val="22"/>
+        </w:rPr>
+      </w:pPr>
+      <w:r>
+        <w:rPr>
+          <w:rFonts w:cs="Calibri"/>
+          <w:color w:val="000000" w:themeColor="text1"/>
+          <w:sz w:val="22"/>
+          <w:szCs w:val="22"/>
+        </w:rPr>
+        <w:t xml:space="preserve">Baillie-Gifford Pandemic </w:t>
+      </w:r>
+      <w:r>
+        <w:rPr>
+          <w:rFonts w:cs="Calibri"/>
+          <w:color w:val="000000" w:themeColor="text1"/>
+          <w:sz w:val="22"/>
+          <w:szCs w:val="22"/>
+        </w:rPr>
+        <w:t>Science Hub, Institute for Regeneration and Repair, University of Edinburgh, Edinburgh, U.K.</w:t>
+      </w:r>
+    </w:p>
+    <w:p>
+      <w:pPr>
+        <w:pStyle w:val="ListParagraph"/>
+        <w:numPr>
+          <w:ilvl w:val="0"/>
+          <w:numId w:val="1"/>
+        </w:numPr>
+        <w:spacing w:line="480" w:lineRule="auto"/>
+        <w:jc w:val="both"/>
+        <w:rPr>
+          <w:rFonts w:cs="Calibri"/>
+          <w:color w:val="000000" w:themeColor="text1"/>
+          <w:sz w:val="22"/>
+          <w:szCs w:val="22"/>
+        </w:rPr>
+      </w:pPr>
+      <w:r>
+        <w:rPr>
+          <w:rFonts w:ascii="Aptos" w:hAnsi="Aptos"/>
+          <w:color w:val="000000"/>
+          <w:sz w:val="22"/>
+          <w:szCs w:val="22"/>
+        </w:rPr>
+        <w:t xml:space="preserve">Royal (Dick) School of Veterinary Studies, </w:t>
+      </w:r>
+      <w:r>
+        <w:rPr>
+          <w:rFonts w:cs="Calibri"/>
+          <w:color w:val="000000" w:themeColor="text1"/>
+          <w:sz w:val="22"/>
+          <w:szCs w:val="22"/>
+        </w:rPr>
+        <w:t>University of Edinburgh, Edinburgh, U.K.</w:t>
       </w:r>
     </w:p>
     <w:p>
@@ -2540,16 +2684,7 @@
           <w:sz w:val="22"/>
           <w:szCs w:val="22"/>
         </w:rPr>
-        <w:t xml:space="preserve">is a previously described algorithm that uses data-driven gene list weightings to produce a comprehensive ranked list of genes associated with the trait of </w:t>
-      </w:r>
-      <w:proofErr w:type="gramStart"/>
-      <w:r>
-        <w:rPr>
-          <w:color w:val="000000" w:themeColor="text1"/>
-          <w:sz w:val="22"/>
-          <w:szCs w:val="22"/>
-        </w:rPr>
-        <w:t>interest</w:t>
+        <w:t>is a previously described algorithm that uses data-driven gene list weightings to produce a comprehensive ranked list of genes associated with the trait of interest</w:t>
       </w:r>
       <w:r>
         <w:rPr>
@@ -2567,7 +2702,6 @@
         </w:rPr>
         <w:t>.</w:t>
       </w:r>
-      <w:proofErr w:type="gramEnd"/>
     </w:p>
     <w:p>
       <w:pPr>
@@ -3005,25 +3139,7 @@
           <w:sz w:val="22"/>
           <w:szCs w:val="22"/>
         </w:rPr>
-        <w:t xml:space="preserve">&lt; 50 genes/proteins), candidate gene associations, and studies with &lt;5 patients per arm. Following deduplication, titles were initially screened using </w:t>
-      </w:r>
-      <w:proofErr w:type="spellStart"/>
-      <w:r>
-        <w:rPr>
-          <w:color w:val="000000" w:themeColor="text1"/>
-          <w:sz w:val="22"/>
-          <w:szCs w:val="22"/>
-        </w:rPr>
-        <w:t>Screenatron</w:t>
-      </w:r>
-      <w:proofErr w:type="spellEnd"/>
-      <w:r>
-        <w:rPr>
-          <w:color w:val="000000" w:themeColor="text1"/>
-          <w:sz w:val="22"/>
-          <w:szCs w:val="22"/>
-        </w:rPr>
-        <w:t>.</w:t>
+        <w:t>&lt; 50 genes/proteins), candidate gene associations, and studies with &lt;5 patients per arm. Following deduplication, titles were initially screened using Screenatron.</w:t>
       </w:r>
       <w:r>
         <w:rPr>
@@ -3229,43 +3345,7 @@
           <w:sz w:val="22"/>
           <w:szCs w:val="22"/>
         </w:rPr>
-        <w:t xml:space="preserve">or </w:t>
-      </w:r>
-      <w:proofErr w:type="spellStart"/>
-      <w:r>
-        <w:rPr>
-          <w:color w:val="000000" w:themeColor="text1"/>
-          <w:sz w:val="22"/>
-          <w:szCs w:val="22"/>
-        </w:rPr>
-        <w:t>Ensembl</w:t>
-      </w:r>
-      <w:proofErr w:type="spellEnd"/>
-      <w:r>
-        <w:rPr>
-          <w:color w:val="000000" w:themeColor="text1"/>
-          <w:sz w:val="22"/>
-          <w:szCs w:val="22"/>
-        </w:rPr>
-        <w:t>/</w:t>
-      </w:r>
-      <w:proofErr w:type="spellStart"/>
-      <w:r>
-        <w:rPr>
-          <w:color w:val="000000" w:themeColor="text1"/>
-          <w:sz w:val="22"/>
-          <w:szCs w:val="22"/>
-        </w:rPr>
-        <w:t>Refseq</w:t>
-      </w:r>
-      <w:proofErr w:type="spellEnd"/>
-      <w:r>
-        <w:rPr>
-          <w:color w:val="000000" w:themeColor="text1"/>
-          <w:sz w:val="22"/>
-          <w:szCs w:val="22"/>
-        </w:rPr>
-        <w:t xml:space="preserve"> symbols if no HGNC symbol). Rodent data </w:t>
+        <w:t xml:space="preserve">or Ensembl/Refseq symbols if no HGNC symbol). Rodent data </w:t>
       </w:r>
       <w:r>
         <w:rPr>
@@ -3387,25 +3467,7 @@
           <w:sz w:val="22"/>
           <w:szCs w:val="22"/>
         </w:rPr>
-        <w:t xml:space="preserve"> A full description and the source code is available at https://baillielab.net/maic. We implemented </w:t>
-      </w:r>
-      <w:proofErr w:type="spellStart"/>
-      <w:r>
-        <w:rPr>
-          <w:color w:val="000000" w:themeColor="text1"/>
-          <w:sz w:val="22"/>
-          <w:szCs w:val="22"/>
-        </w:rPr>
-        <w:t>pymaic</w:t>
-      </w:r>
-      <w:proofErr w:type="spellEnd"/>
-      <w:r>
-        <w:rPr>
-          <w:color w:val="000000" w:themeColor="text1"/>
-          <w:sz w:val="22"/>
-          <w:szCs w:val="22"/>
-        </w:rPr>
-        <w:t xml:space="preserve"> v0.2 in Python v3.9 and used Technique to categorise input lists. MAIC combines both ranked and unranked lists, of unknown quality, to build a comprehensive ranked list of entities according to 4 basic assumptions.1. There is a set of true positives</w:t>
+        <w:t xml:space="preserve"> A full description and the source code is available at https://baillielab.net/maic. We implemented pymaic v0.2 in Python v3.9 and used Technique to categorise input lists. MAIC combines both ranked and unranked lists, of unknown quality, to build a comprehensive ranked list of entities according to 4 basic assumptions.1. There is a set of true positives</w:t>
       </w:r>
       <w:r>
         <w:rPr>
@@ -3515,7 +3577,6 @@
         </w:rPr>
         <w:t xml:space="preserve">representation analyses were implemented using </w:t>
       </w:r>
-      <w:proofErr w:type="spellStart"/>
       <w:r>
         <w:rPr>
           <w:rFonts w:ascii="Courier New" w:hAnsi="Courier New" w:cs="Courier New"/>
@@ -3525,7 +3586,6 @@
         </w:rPr>
         <w:t>clusterProfiler</w:t>
       </w:r>
-      <w:proofErr w:type="spellEnd"/>
       <w:r>
         <w:rPr>
           <w:color w:val="000000" w:themeColor="text1"/>
@@ -3731,7 +3791,6 @@
         </w:rPr>
         <w:t xml:space="preserve">function in R. Gene overlaps were visualised using </w:t>
       </w:r>
-      <w:proofErr w:type="spellStart"/>
       <w:r>
         <w:rPr>
           <w:rFonts w:ascii="Courier New" w:hAnsi="Courier New" w:cs="Courier New"/>
@@ -3741,25 +3800,14 @@
         </w:rPr>
         <w:t>ggvenn</w:t>
       </w:r>
-      <w:proofErr w:type="spellEnd"/>
-      <w:r>
-        <w:rPr>
-          <w:color w:val="000000" w:themeColor="text1"/>
-          <w:sz w:val="22"/>
-          <w:szCs w:val="22"/>
-        </w:rPr>
-        <w:t xml:space="preserve">. We conducted cell-type specific enrichment analysis using </w:t>
-      </w:r>
-      <w:proofErr w:type="spellStart"/>
-      <w:r>
-        <w:rPr>
-          <w:color w:val="000000" w:themeColor="text1"/>
-          <w:sz w:val="22"/>
-          <w:szCs w:val="22"/>
-        </w:rPr>
-        <w:t>WebCSEA</w:t>
-      </w:r>
-      <w:proofErr w:type="spellEnd"/>
+      <w:r>
+        <w:rPr>
+          <w:color w:val="000000" w:themeColor="text1"/>
+          <w:sz w:val="22"/>
+          <w:szCs w:val="22"/>
+        </w:rPr>
+        <w:t>. We conducted cell-type specific enrichment analysis using WebCSEA</w:t>
+      </w:r>
       <w:r>
         <w:rPr>
           <w:color w:val="000000" w:themeColor="text1"/>
@@ -3816,23 +3864,13 @@
         </w:rPr>
         <w:t xml:space="preserve"> (</w:t>
       </w:r>
-      <w:proofErr w:type="spellStart"/>
-      <w:r>
-        <w:rPr>
-          <w:color w:val="000000" w:themeColor="text1"/>
-          <w:sz w:val="22"/>
-          <w:szCs w:val="22"/>
-        </w:rPr>
-        <w:t>DGIdb</w:t>
-      </w:r>
-      <w:proofErr w:type="spellEnd"/>
-      <w:r>
-        <w:rPr>
-          <w:color w:val="000000" w:themeColor="text1"/>
-          <w:sz w:val="22"/>
-          <w:szCs w:val="22"/>
-        </w:rPr>
-        <w:t>)</w:t>
+      <w:r>
+        <w:rPr>
+          <w:color w:val="000000" w:themeColor="text1"/>
+          <w:sz w:val="22"/>
+          <w:szCs w:val="22"/>
+        </w:rPr>
+        <w:t>DGIdb)</w:t>
       </w:r>
       <w:r>
         <w:rPr>
@@ -3848,16 +3886,7 @@
           <w:sz w:val="22"/>
           <w:szCs w:val="22"/>
         </w:rPr>
-        <w:t xml:space="preserve">was queried for each ranked </w:t>
-      </w:r>
-      <w:proofErr w:type="gramStart"/>
-      <w:r>
-        <w:rPr>
-          <w:color w:val="000000" w:themeColor="text1"/>
-          <w:sz w:val="22"/>
-          <w:szCs w:val="22"/>
-        </w:rPr>
-        <w:t>gene</w:t>
+        <w:t>was queried for each ranked gene</w:t>
       </w:r>
       <w:r>
         <w:rPr>
@@ -3875,7 +3904,6 @@
         </w:rPr>
         <w:t>.</w:t>
       </w:r>
-      <w:proofErr w:type="gramEnd"/>
     </w:p>
     <w:p>
       <w:pPr>
@@ -4060,25 +4088,7 @@
           <w:sz w:val="22"/>
           <w:szCs w:val="22"/>
         </w:rPr>
-        <w:t xml:space="preserve">While network graphs represent evidence from all active interaction sources, only </w:t>
-      </w:r>
-      <w:proofErr w:type="spellStart"/>
-      <w:r>
-        <w:rPr>
-          <w:color w:val="000000" w:themeColor="text1"/>
-          <w:sz w:val="22"/>
-          <w:szCs w:val="22"/>
-        </w:rPr>
-        <w:t>coexpression</w:t>
-      </w:r>
-      <w:proofErr w:type="spellEnd"/>
-      <w:r>
-        <w:rPr>
-          <w:color w:val="000000" w:themeColor="text1"/>
-          <w:sz w:val="22"/>
-          <w:szCs w:val="22"/>
-        </w:rPr>
-        <w:t xml:space="preserve"> interactions are displayed.</w:t>
+        <w:t>While network graphs represent evidence from all active interaction sources, only coexpression interactions are displayed.</w:t>
       </w:r>
       <w:r>
         <w:rPr>
@@ -4094,43 +4104,7 @@
           <w:sz w:val="22"/>
           <w:szCs w:val="22"/>
         </w:rPr>
-        <w:t xml:space="preserve">The network was exported and hub genes subsequently identified using </w:t>
-      </w:r>
-      <w:proofErr w:type="spellStart"/>
-      <w:r>
-        <w:rPr>
-          <w:color w:val="000000" w:themeColor="text1"/>
-          <w:sz w:val="22"/>
-          <w:szCs w:val="22"/>
-        </w:rPr>
-        <w:t>CytoHubba</w:t>
-      </w:r>
-      <w:proofErr w:type="spellEnd"/>
-      <w:r>
-        <w:rPr>
-          <w:color w:val="000000" w:themeColor="text1"/>
-          <w:sz w:val="22"/>
-          <w:szCs w:val="22"/>
-        </w:rPr>
-        <w:t xml:space="preserve"> 0.1 implemented in </w:t>
-      </w:r>
-      <w:proofErr w:type="spellStart"/>
-      <w:r>
-        <w:rPr>
-          <w:color w:val="000000" w:themeColor="text1"/>
-          <w:sz w:val="22"/>
-          <w:szCs w:val="22"/>
-        </w:rPr>
-        <w:t>CytoScape</w:t>
-      </w:r>
-      <w:proofErr w:type="spellEnd"/>
-      <w:r>
-        <w:rPr>
-          <w:color w:val="000000" w:themeColor="text1"/>
-          <w:sz w:val="22"/>
-          <w:szCs w:val="22"/>
-        </w:rPr>
-        <w:t xml:space="preserve"> 3.10.3. The overlap of the top 100 ranked genes, ranked using 5 common algorithms</w:t>
+        <w:t>The network was exported and hub genes subsequently identified using CytoHubba 0.1 implemented in CytoScape 3.10.3. The overlap of the top 100 ranked genes, ranked using 5 common algorithms</w:t>
       </w:r>
       <w:r>
         <w:rPr>
@@ -4974,7 +4948,6 @@
                 <w:lang w:eastAsia="en-GB"/>
               </w:rPr>
             </w:pPr>
-            <w:proofErr w:type="spellStart"/>
             <w:r>
               <w:rPr>
                 <w:rFonts w:ascii="Aptos" w:eastAsia="Times New Roman" w:hAnsi="Aptos" w:cs="Times New Roman"/>
@@ -4985,7 +4958,6 @@
               </w:rPr>
               <w:t>MassSpec</w:t>
             </w:r>
-            <w:proofErr w:type="spellEnd"/>
           </w:p>
         </w:tc>
         <w:tc>
@@ -5068,27 +5040,15 @@
                 <w:lang w:eastAsia="en-GB"/>
               </w:rPr>
             </w:pPr>
-            <w:proofErr w:type="spellStart"/>
-            <w:r>
-              <w:rPr>
-                <w:rFonts w:ascii="Aptos" w:eastAsia="Times New Roman" w:hAnsi="Aptos" w:cs="Times New Roman"/>
-                <w:color w:val="000000" w:themeColor="text1"/>
-                <w:sz w:val="22"/>
-                <w:szCs w:val="22"/>
-                <w:lang w:eastAsia="en-GB"/>
-              </w:rPr>
-              <w:t>Ambalavanan</w:t>
-            </w:r>
-            <w:proofErr w:type="spellEnd"/>
-            <w:r>
-              <w:rPr>
-                <w:rFonts w:ascii="Aptos" w:eastAsia="Times New Roman" w:hAnsi="Aptos" w:cs="Times New Roman"/>
-                <w:color w:val="000000" w:themeColor="text1"/>
-                <w:sz w:val="22"/>
-                <w:szCs w:val="22"/>
-                <w:lang w:eastAsia="en-GB"/>
-              </w:rPr>
-              <w:t xml:space="preserve"> </w:t>
+            <w:r>
+              <w:rPr>
+                <w:rFonts w:ascii="Aptos" w:eastAsia="Times New Roman" w:hAnsi="Aptos" w:cs="Times New Roman"/>
+                <w:color w:val="000000" w:themeColor="text1"/>
+                <w:sz w:val="22"/>
+                <w:szCs w:val="22"/>
+                <w:lang w:eastAsia="en-GB"/>
+              </w:rPr>
+              <w:t xml:space="preserve">Ambalavanan </w:t>
             </w:r>
             <w:r>
               <w:rPr>
@@ -5555,7 +5515,6 @@
                 <w:lang w:eastAsia="en-GB"/>
               </w:rPr>
             </w:pPr>
-            <w:proofErr w:type="spellStart"/>
             <w:r>
               <w:rPr>
                 <w:rFonts w:ascii="Aptos" w:eastAsia="Times New Roman" w:hAnsi="Aptos" w:cs="Times New Roman"/>
@@ -5566,7 +5525,6 @@
               </w:rPr>
               <w:t>RNAseq</w:t>
             </w:r>
-            <w:proofErr w:type="spellEnd"/>
           </w:p>
         </w:tc>
         <w:tc>
@@ -5615,27 +5573,15 @@
                 <w:lang w:eastAsia="en-GB"/>
               </w:rPr>
             </w:pPr>
-            <w:proofErr w:type="spellStart"/>
-            <w:r>
-              <w:rPr>
-                <w:rFonts w:ascii="Aptos" w:eastAsia="Times New Roman" w:hAnsi="Aptos" w:cs="Times New Roman"/>
-                <w:color w:val="000000" w:themeColor="text1"/>
-                <w:sz w:val="22"/>
-                <w:szCs w:val="22"/>
-                <w:lang w:eastAsia="en-GB"/>
-              </w:rPr>
-              <w:t>Resp</w:t>
-            </w:r>
-            <w:proofErr w:type="spellEnd"/>
-            <w:r>
-              <w:rPr>
-                <w:rFonts w:ascii="Aptos" w:eastAsia="Times New Roman" w:hAnsi="Aptos" w:cs="Times New Roman"/>
-                <w:color w:val="000000" w:themeColor="text1"/>
-                <w:sz w:val="22"/>
-                <w:szCs w:val="22"/>
-                <w:lang w:eastAsia="en-GB"/>
-              </w:rPr>
-              <w:t xml:space="preserve"> Supp at 3,6,9,12 months </w:t>
+            <w:r>
+              <w:rPr>
+                <w:rFonts w:ascii="Aptos" w:eastAsia="Times New Roman" w:hAnsi="Aptos" w:cs="Times New Roman"/>
+                <w:color w:val="000000" w:themeColor="text1"/>
+                <w:sz w:val="22"/>
+                <w:szCs w:val="22"/>
+                <w:lang w:eastAsia="en-GB"/>
+              </w:rPr>
+              <w:t xml:space="preserve">Resp Supp at 3,6,9,12 months </w:t>
             </w:r>
           </w:p>
         </w:tc>
@@ -5669,29 +5615,7 @@
                 <w:szCs w:val="22"/>
                 <w:lang w:eastAsia="en-GB"/>
               </w:rPr>
-              <w:t xml:space="preserve">Da </w:t>
-            </w:r>
-            <w:proofErr w:type="spellStart"/>
-            <w:r>
-              <w:rPr>
-                <w:rFonts w:ascii="Aptos" w:eastAsia="Times New Roman" w:hAnsi="Aptos" w:cs="Times New Roman"/>
-                <w:color w:val="000000" w:themeColor="text1"/>
-                <w:sz w:val="22"/>
-                <w:szCs w:val="22"/>
-                <w:lang w:eastAsia="en-GB"/>
-              </w:rPr>
-              <w:t>paepe</w:t>
-            </w:r>
-            <w:proofErr w:type="spellEnd"/>
-            <w:r>
-              <w:rPr>
-                <w:rFonts w:ascii="Aptos" w:eastAsia="Times New Roman" w:hAnsi="Aptos" w:cs="Times New Roman"/>
-                <w:color w:val="000000" w:themeColor="text1"/>
-                <w:sz w:val="22"/>
-                <w:szCs w:val="22"/>
-                <w:lang w:eastAsia="en-GB"/>
-              </w:rPr>
-              <w:t xml:space="preserve"> </w:t>
+              <w:t xml:space="preserve">Da paepe </w:t>
             </w:r>
             <w:r>
               <w:rPr>
@@ -5969,7 +5893,6 @@
                 <w:lang w:eastAsia="en-GB"/>
               </w:rPr>
             </w:pPr>
-            <w:proofErr w:type="spellStart"/>
             <w:r>
               <w:rPr>
                 <w:rFonts w:ascii="Aptos" w:eastAsia="Times New Roman" w:hAnsi="Aptos" w:cs="Times New Roman"/>
@@ -5980,7 +5903,6 @@
               </w:rPr>
               <w:t>ExomeSeq</w:t>
             </w:r>
-            <w:proofErr w:type="spellEnd"/>
           </w:p>
         </w:tc>
         <w:tc>
@@ -6441,27 +6363,15 @@
                 <w:lang w:eastAsia="en-GB"/>
               </w:rPr>
             </w:pPr>
-            <w:proofErr w:type="spellStart"/>
-            <w:r>
-              <w:rPr>
-                <w:rFonts w:ascii="Aptos" w:eastAsia="Times New Roman" w:hAnsi="Aptos" w:cs="Times New Roman"/>
-                <w:color w:val="000000" w:themeColor="text1"/>
-                <w:sz w:val="22"/>
-                <w:szCs w:val="22"/>
-                <w:lang w:eastAsia="en-GB"/>
-              </w:rPr>
-              <w:t>Hadchouel</w:t>
-            </w:r>
-            <w:proofErr w:type="spellEnd"/>
-            <w:r>
-              <w:rPr>
-                <w:rFonts w:ascii="Aptos" w:eastAsia="Times New Roman" w:hAnsi="Aptos" w:cs="Times New Roman"/>
-                <w:color w:val="000000" w:themeColor="text1"/>
-                <w:sz w:val="22"/>
-                <w:szCs w:val="22"/>
-                <w:lang w:eastAsia="en-GB"/>
-              </w:rPr>
-              <w:t xml:space="preserve"> </w:t>
+            <w:r>
+              <w:rPr>
+                <w:rFonts w:ascii="Aptos" w:eastAsia="Times New Roman" w:hAnsi="Aptos" w:cs="Times New Roman"/>
+                <w:color w:val="000000" w:themeColor="text1"/>
+                <w:sz w:val="22"/>
+                <w:szCs w:val="22"/>
+                <w:lang w:eastAsia="en-GB"/>
+              </w:rPr>
+              <w:t xml:space="preserve">Hadchouel </w:t>
             </w:r>
             <w:r>
               <w:rPr>
@@ -6739,7 +6649,6 @@
                 <w:lang w:eastAsia="en-GB"/>
               </w:rPr>
             </w:pPr>
-            <w:proofErr w:type="spellStart"/>
             <w:r>
               <w:rPr>
                 <w:rFonts w:ascii="Aptos" w:eastAsia="Times New Roman" w:hAnsi="Aptos" w:cs="Times New Roman"/>
@@ -6750,7 +6659,6 @@
               </w:rPr>
               <w:t>ExomeSeq</w:t>
             </w:r>
-            <w:proofErr w:type="spellEnd"/>
           </w:p>
         </w:tc>
         <w:tc>
@@ -6930,7 +6838,6 @@
                 <w:lang w:eastAsia="en-GB"/>
               </w:rPr>
             </w:pPr>
-            <w:proofErr w:type="spellStart"/>
             <w:r>
               <w:rPr>
                 <w:rFonts w:ascii="Aptos" w:eastAsia="Times New Roman" w:hAnsi="Aptos" w:cs="Times New Roman"/>
@@ -6941,7 +6848,6 @@
               </w:rPr>
               <w:t>ExomeSeq</w:t>
             </w:r>
-            <w:proofErr w:type="spellEnd"/>
           </w:p>
         </w:tc>
         <w:tc>
@@ -7121,7 +7027,6 @@
                 <w:lang w:eastAsia="en-GB"/>
               </w:rPr>
             </w:pPr>
-            <w:proofErr w:type="spellStart"/>
             <w:r>
               <w:rPr>
                 <w:rFonts w:ascii="Aptos" w:eastAsia="Times New Roman" w:hAnsi="Aptos" w:cs="Times New Roman"/>
@@ -7132,7 +7037,6 @@
               </w:rPr>
               <w:t>ExomeSeq</w:t>
             </w:r>
-            <w:proofErr w:type="spellEnd"/>
           </w:p>
         </w:tc>
         <w:tc>
@@ -7223,29 +7127,7 @@
                 <w:szCs w:val="22"/>
                 <w:lang w:eastAsia="en-GB"/>
               </w:rPr>
-              <w:t xml:space="preserve">Oji </w:t>
-            </w:r>
-            <w:proofErr w:type="spellStart"/>
-            <w:r>
-              <w:rPr>
-                <w:rFonts w:ascii="Aptos" w:eastAsia="Times New Roman" w:hAnsi="Aptos" w:cs="Times New Roman"/>
-                <w:color w:val="000000" w:themeColor="text1"/>
-                <w:sz w:val="22"/>
-                <w:szCs w:val="22"/>
-                <w:lang w:eastAsia="en-GB"/>
-              </w:rPr>
-              <w:t>Mmuo</w:t>
-            </w:r>
-            <w:proofErr w:type="spellEnd"/>
-            <w:r>
-              <w:rPr>
-                <w:rFonts w:ascii="Aptos" w:eastAsia="Times New Roman" w:hAnsi="Aptos" w:cs="Times New Roman"/>
-                <w:color w:val="000000" w:themeColor="text1"/>
-                <w:sz w:val="22"/>
-                <w:szCs w:val="22"/>
-                <w:lang w:eastAsia="en-GB"/>
-              </w:rPr>
-              <w:t xml:space="preserve"> </w:t>
+              <w:t xml:space="preserve">Oji Mmuo </w:t>
             </w:r>
             <w:r>
               <w:rPr>
@@ -7334,7 +7216,6 @@
                 <w:lang w:eastAsia="en-GB"/>
               </w:rPr>
             </w:pPr>
-            <w:proofErr w:type="spellStart"/>
             <w:r>
               <w:rPr>
                 <w:rFonts w:ascii="Aptos" w:eastAsia="Times New Roman" w:hAnsi="Aptos" w:cs="Times New Roman"/>
@@ -7345,7 +7226,6 @@
               </w:rPr>
               <w:t>RNAseq</w:t>
             </w:r>
-            <w:proofErr w:type="spellEnd"/>
           </w:p>
         </w:tc>
         <w:tc>
@@ -7617,27 +7497,15 @@
                 <w:lang w:eastAsia="en-GB"/>
               </w:rPr>
             </w:pPr>
-            <w:proofErr w:type="spellStart"/>
-            <w:r>
-              <w:rPr>
-                <w:rFonts w:ascii="Aptos" w:eastAsia="Times New Roman" w:hAnsi="Aptos" w:cs="Times New Roman"/>
-                <w:color w:val="000000" w:themeColor="text1"/>
-                <w:sz w:val="22"/>
-                <w:szCs w:val="22"/>
-                <w:lang w:eastAsia="en-GB"/>
-              </w:rPr>
-              <w:t>Siddaiah</w:t>
-            </w:r>
-            <w:proofErr w:type="spellEnd"/>
-            <w:r>
-              <w:rPr>
-                <w:rFonts w:ascii="Aptos" w:eastAsia="Times New Roman" w:hAnsi="Aptos" w:cs="Times New Roman"/>
-                <w:color w:val="000000" w:themeColor="text1"/>
-                <w:sz w:val="22"/>
-                <w:szCs w:val="22"/>
-                <w:lang w:eastAsia="en-GB"/>
-              </w:rPr>
-              <w:t xml:space="preserve"> </w:t>
+            <w:r>
+              <w:rPr>
+                <w:rFonts w:ascii="Aptos" w:eastAsia="Times New Roman" w:hAnsi="Aptos" w:cs="Times New Roman"/>
+                <w:color w:val="000000" w:themeColor="text1"/>
+                <w:sz w:val="22"/>
+                <w:szCs w:val="22"/>
+                <w:lang w:eastAsia="en-GB"/>
+              </w:rPr>
+              <w:t xml:space="preserve">Siddaiah </w:t>
             </w:r>
             <w:r>
               <w:rPr>
@@ -7726,7 +7594,6 @@
                 <w:lang w:eastAsia="en-GB"/>
               </w:rPr>
             </w:pPr>
-            <w:proofErr w:type="spellStart"/>
             <w:r>
               <w:rPr>
                 <w:rFonts w:ascii="Aptos" w:eastAsia="Times New Roman" w:hAnsi="Aptos" w:cs="Times New Roman"/>
@@ -7737,7 +7604,6 @@
               </w:rPr>
               <w:t>RNAseq</w:t>
             </w:r>
-            <w:proofErr w:type="spellEnd"/>
           </w:p>
         </w:tc>
         <w:tc>
@@ -8105,27 +7971,15 @@
                 <w:lang w:eastAsia="en-GB"/>
               </w:rPr>
             </w:pPr>
-            <w:proofErr w:type="spellStart"/>
-            <w:r>
-              <w:rPr>
-                <w:rFonts w:ascii="Aptos" w:eastAsia="Times New Roman" w:hAnsi="Aptos" w:cs="Times New Roman"/>
-                <w:color w:val="000000" w:themeColor="text1"/>
-                <w:sz w:val="22"/>
-                <w:szCs w:val="22"/>
-                <w:lang w:eastAsia="en-GB"/>
-              </w:rPr>
-              <w:t>Tsotakos</w:t>
-            </w:r>
-            <w:proofErr w:type="spellEnd"/>
-            <w:r>
-              <w:rPr>
-                <w:rFonts w:ascii="Aptos" w:eastAsia="Times New Roman" w:hAnsi="Aptos" w:cs="Times New Roman"/>
-                <w:color w:val="000000" w:themeColor="text1"/>
-                <w:sz w:val="22"/>
-                <w:szCs w:val="22"/>
-                <w:lang w:eastAsia="en-GB"/>
-              </w:rPr>
-              <w:t xml:space="preserve"> </w:t>
+            <w:r>
+              <w:rPr>
+                <w:rFonts w:ascii="Aptos" w:eastAsia="Times New Roman" w:hAnsi="Aptos" w:cs="Times New Roman"/>
+                <w:color w:val="000000" w:themeColor="text1"/>
+                <w:sz w:val="22"/>
+                <w:szCs w:val="22"/>
+                <w:lang w:eastAsia="en-GB"/>
+              </w:rPr>
+              <w:t xml:space="preserve">Tsotakos </w:t>
             </w:r>
             <w:r>
               <w:rPr>
@@ -8214,7 +8068,6 @@
                 <w:lang w:eastAsia="en-GB"/>
               </w:rPr>
             </w:pPr>
-            <w:proofErr w:type="spellStart"/>
             <w:r>
               <w:rPr>
                 <w:rFonts w:ascii="Aptos" w:eastAsia="Times New Roman" w:hAnsi="Aptos" w:cs="Times New Roman"/>
@@ -8225,7 +8078,6 @@
               </w:rPr>
               <w:t>RNAseq</w:t>
             </w:r>
-            <w:proofErr w:type="spellEnd"/>
           </w:p>
         </w:tc>
         <w:tc>
@@ -8722,27 +8574,15 @@
                 <w:lang w:eastAsia="en-GB"/>
               </w:rPr>
             </w:pPr>
-            <w:proofErr w:type="spellStart"/>
-            <w:r>
-              <w:rPr>
-                <w:rFonts w:ascii="Aptos" w:eastAsia="Times New Roman" w:hAnsi="Aptos" w:cs="Times New Roman"/>
-                <w:color w:val="000000" w:themeColor="text1"/>
-                <w:sz w:val="22"/>
-                <w:szCs w:val="22"/>
-                <w:lang w:eastAsia="en-GB"/>
-              </w:rPr>
-              <w:t>Yuon</w:t>
-            </w:r>
-            <w:proofErr w:type="spellEnd"/>
-            <w:r>
-              <w:rPr>
-                <w:rFonts w:ascii="Aptos" w:eastAsia="Times New Roman" w:hAnsi="Aptos" w:cs="Times New Roman"/>
-                <w:color w:val="000000" w:themeColor="text1"/>
-                <w:sz w:val="22"/>
-                <w:szCs w:val="22"/>
-                <w:lang w:eastAsia="en-GB"/>
-              </w:rPr>
-              <w:t xml:space="preserve"> Chou </w:t>
+            <w:r>
+              <w:rPr>
+                <w:rFonts w:ascii="Aptos" w:eastAsia="Times New Roman" w:hAnsi="Aptos" w:cs="Times New Roman"/>
+                <w:color w:val="000000" w:themeColor="text1"/>
+                <w:sz w:val="22"/>
+                <w:szCs w:val="22"/>
+                <w:lang w:eastAsia="en-GB"/>
+              </w:rPr>
+              <w:t xml:space="preserve">Yuon Chou </w:t>
             </w:r>
             <w:r>
               <w:rPr>
@@ -8775,7 +8615,6 @@
                 <w:lang w:eastAsia="en-GB"/>
               </w:rPr>
             </w:pPr>
-            <w:proofErr w:type="spellStart"/>
             <w:r>
               <w:rPr>
                 <w:rFonts w:ascii="Aptos" w:eastAsia="Times New Roman" w:hAnsi="Aptos" w:cs="Times New Roman"/>
@@ -8786,7 +8625,6 @@
               </w:rPr>
               <w:t>RNAseq</w:t>
             </w:r>
-            <w:proofErr w:type="spellEnd"/>
           </w:p>
         </w:tc>
         <w:tc>
@@ -8966,7 +8804,6 @@
                 <w:lang w:eastAsia="en-GB"/>
               </w:rPr>
             </w:pPr>
-            <w:proofErr w:type="spellStart"/>
             <w:r>
               <w:rPr>
                 <w:rFonts w:ascii="Aptos" w:eastAsia="Times New Roman" w:hAnsi="Aptos" w:cs="Times New Roman"/>
@@ -8977,7 +8814,6 @@
               </w:rPr>
               <w:t>MassSpec</w:t>
             </w:r>
-            <w:proofErr w:type="spellEnd"/>
           </w:p>
         </w:tc>
         <w:tc>
@@ -9132,7 +8968,6 @@
         </w:rPr>
         <w:t xml:space="preserve">71.4%, 15/21), used receipt of respiratory support at 36 weeks </w:t>
       </w:r>
-      <w:proofErr w:type="gramStart"/>
       <w:r>
         <w:rPr>
           <w:color w:val="000000" w:themeColor="text1"/>
@@ -9149,7 +8984,6 @@
         </w:rPr>
         <w:t xml:space="preserve">  (</w:t>
       </w:r>
-      <w:proofErr w:type="gramEnd"/>
       <w:r>
         <w:rPr>
           <w:color w:val="000000" w:themeColor="text1"/>
@@ -9879,25 +9713,7 @@
           <w:sz w:val="22"/>
           <w:szCs w:val="22"/>
         </w:rPr>
-        <w:t xml:space="preserve">using the </w:t>
-      </w:r>
-      <w:proofErr w:type="spellStart"/>
-      <w:r>
-        <w:rPr>
-          <w:color w:val="000000" w:themeColor="text1"/>
-          <w:sz w:val="22"/>
-          <w:szCs w:val="22"/>
-        </w:rPr>
-        <w:t>Reactome</w:t>
-      </w:r>
-      <w:proofErr w:type="spellEnd"/>
-      <w:r>
-        <w:rPr>
-          <w:color w:val="000000" w:themeColor="text1"/>
-          <w:sz w:val="22"/>
-          <w:szCs w:val="22"/>
-        </w:rPr>
-        <w:t xml:space="preserve"> database</w:t>
+        <w:t>using the Reactome database</w:t>
       </w:r>
       <w:r>
         <w:rPr>
@@ -10394,7 +10210,6 @@
         </w:rPr>
         <w:t xml:space="preserve">The </w:t>
       </w:r>
-      <w:proofErr w:type="spellStart"/>
       <w:r>
         <w:rPr>
           <w:color w:val="000000" w:themeColor="text1"/>
@@ -10409,16 +10224,7 @@
           <w:sz w:val="22"/>
           <w:szCs w:val="22"/>
         </w:rPr>
-        <w:t>eactome</w:t>
-      </w:r>
-      <w:proofErr w:type="spellEnd"/>
-      <w:r>
-        <w:rPr>
-          <w:color w:val="000000" w:themeColor="text1"/>
-          <w:sz w:val="22"/>
-          <w:szCs w:val="22"/>
-        </w:rPr>
-        <w:t xml:space="preserve"> database replicated much of the signal observed in the </w:t>
+        <w:t xml:space="preserve">eactome database replicated much of the signal observed in the </w:t>
       </w:r>
       <w:r>
         <w:rPr>
@@ -10972,18 +10778,8 @@
           <w:sz w:val="22"/>
           <w:szCs w:val="22"/>
         </w:rPr>
-        <w:t xml:space="preserve">Acute lung injury caused or worsened by mechanical ventilation during treatment is a feature of BPD in neonates and </w:t>
-      </w:r>
-      <w:proofErr w:type="gramStart"/>
-      <w:r>
-        <w:rPr>
-          <w:color w:val="000000" w:themeColor="text1"/>
-          <w:sz w:val="22"/>
-          <w:szCs w:val="22"/>
-        </w:rPr>
-        <w:t>Acute Respiratory Distress Syndrome</w:t>
-      </w:r>
-      <w:proofErr w:type="gramEnd"/>
+        <w:t>Acute lung injury caused or worsened by mechanical ventilation during treatment is a feature of BPD in neonates and Acute Respiratory Distress Syndrome</w:t>
+      </w:r>
       <w:r>
         <w:rPr>
           <w:color w:val="000000" w:themeColor="text1"/>
@@ -11046,16 +10842,7 @@
           <w:sz w:val="22"/>
           <w:szCs w:val="22"/>
         </w:rPr>
-        <w:t xml:space="preserve"> each syndrome. We evaluated the human BPD MAIC dataset against our previously generated ARDS MAIC </w:t>
-      </w:r>
-      <w:proofErr w:type="gramStart"/>
-      <w:r>
-        <w:rPr>
-          <w:color w:val="000000" w:themeColor="text1"/>
-          <w:sz w:val="22"/>
-          <w:szCs w:val="22"/>
-        </w:rPr>
-        <w:t>analysis</w:t>
+        <w:t xml:space="preserve"> each syndrome. We evaluated the human BPD MAIC dataset against our previously generated ARDS MAIC analysis</w:t>
       </w:r>
       <w:r>
         <w:rPr>
@@ -11073,7 +10860,6 @@
         </w:rPr>
         <w:t>.</w:t>
       </w:r>
-      <w:proofErr w:type="gramEnd"/>
     </w:p>
     <w:p>
       <w:pPr>
@@ -11250,25 +11036,23 @@
                 <w:sz w:val="20"/>
                 <w:szCs w:val="20"/>
               </w:rPr>
-              <w:t xml:space="preserve">GSEA) of the human BPD gene set against the </w:t>
-            </w:r>
-            <w:proofErr w:type="spellStart"/>
+              <w:t>GSEA) of the human BPD gene set against the Reactome database. Size of circle represents the number of genes in the pathway. The colour is reflective of adjusted p-value</w:t>
+            </w:r>
             <w:r>
               <w:rPr>
                 <w:color w:val="000000" w:themeColor="text1"/>
                 <w:sz w:val="20"/>
                 <w:szCs w:val="20"/>
               </w:rPr>
-              <w:t>Reactome</w:t>
-            </w:r>
-            <w:proofErr w:type="spellEnd"/>
+              <w:t xml:space="preserve"> (</w:t>
+            </w:r>
             <w:r>
               <w:rPr>
                 <w:color w:val="000000" w:themeColor="text1"/>
                 <w:sz w:val="20"/>
                 <w:szCs w:val="20"/>
               </w:rPr>
-              <w:t xml:space="preserve"> database. Size of circle represents the number of genes in the pathway. The colour is reflective of adjusted p-value</w:t>
+              <w:t>p.adjust) as indicated in the legend. The Gene Ratio reflects the proportion of input genes involved in each pathway. C) A core set of 23 proteins clustered using MCL</w:t>
             </w:r>
             <w:r>
               <w:rPr>
@@ -11278,25 +11062,21 @@
               </w:rPr>
               <w:t xml:space="preserve"> (</w:t>
             </w:r>
-            <w:proofErr w:type="spellStart"/>
-            <w:proofErr w:type="gramStart"/>
             <w:r>
               <w:rPr>
                 <w:color w:val="000000" w:themeColor="text1"/>
                 <w:sz w:val="20"/>
                 <w:szCs w:val="20"/>
               </w:rPr>
-              <w:t>p.adjust</w:t>
-            </w:r>
-            <w:proofErr w:type="spellEnd"/>
-            <w:proofErr w:type="gramEnd"/>
+              <w:t>Markov clustering) resulting in 2 clusters: carbohydrate digestion and absorption</w:t>
+            </w:r>
             <w:r>
               <w:rPr>
                 <w:color w:val="000000" w:themeColor="text1"/>
                 <w:sz w:val="20"/>
                 <w:szCs w:val="20"/>
               </w:rPr>
-              <w:t>) as indicated in the legend. The Gene Ratio reflects the proportion of input genes involved in each pathway. C) A core set of 23 proteins clustered using MCL</w:t>
+              <w:t xml:space="preserve"> (</w:t>
             </w:r>
             <w:r>
               <w:rPr>
@@ -11304,7 +11084,7 @@
                 <w:sz w:val="20"/>
                 <w:szCs w:val="20"/>
               </w:rPr>
-              <w:t xml:space="preserve"> (</w:t>
+              <w:t>green) and phosphorylation of CD3 and t cell receptor zeta chains. The second manually annotated cluster has features of MHC signalling</w:t>
             </w:r>
             <w:r>
               <w:rPr>
@@ -11312,7 +11092,7 @@
                 <w:sz w:val="20"/>
                 <w:szCs w:val="20"/>
               </w:rPr>
-              <w:t>Markov clustering) resulting in 2 clusters: carbohydrate digestion and absorption</w:t>
+              <w:t xml:space="preserve"> (</w:t>
             </w:r>
             <w:r>
               <w:rPr>
@@ -11320,7 +11100,7 @@
                 <w:sz w:val="20"/>
                 <w:szCs w:val="20"/>
               </w:rPr>
-              <w:t xml:space="preserve"> (</w:t>
+              <w:t>blue) and T cell activation</w:t>
             </w:r>
             <w:r>
               <w:rPr>
@@ -11328,7 +11108,7 @@
                 <w:sz w:val="20"/>
                 <w:szCs w:val="20"/>
               </w:rPr>
-              <w:t>green) and phosphorylation of CD3 and t cell receptor zeta chains. The second manually annotated cluster has features of MHC signalling</w:t>
+              <w:t xml:space="preserve"> (</w:t>
             </w:r>
             <w:r>
               <w:rPr>
@@ -11336,7 +11116,7 @@
                 <w:sz w:val="20"/>
                 <w:szCs w:val="20"/>
               </w:rPr>
-              <w:t xml:space="preserve"> (</w:t>
+              <w:t>purple). D) Over-representation analysis</w:t>
             </w:r>
             <w:r>
               <w:rPr>
@@ -11344,7 +11124,7 @@
                 <w:sz w:val="20"/>
                 <w:szCs w:val="20"/>
               </w:rPr>
-              <w:t>blue) and T cell activation</w:t>
+              <w:t xml:space="preserve"> (</w:t>
             </w:r>
             <w:r>
               <w:rPr>
@@ -11352,7 +11132,7 @@
                 <w:sz w:val="20"/>
                 <w:szCs w:val="20"/>
               </w:rPr>
-              <w:t xml:space="preserve"> (</w:t>
+              <w:t>ORA) of Gene Ontology</w:t>
             </w:r>
             <w:r>
               <w:rPr>
@@ -11360,7 +11140,7 @@
                 <w:sz w:val="20"/>
                 <w:szCs w:val="20"/>
               </w:rPr>
-              <w:t>purple). D) Over-representation analysis</w:t>
+              <w:t xml:space="preserve"> (</w:t>
             </w:r>
             <w:r>
               <w:rPr>
@@ -11368,7 +11148,7 @@
                 <w:sz w:val="20"/>
                 <w:szCs w:val="20"/>
               </w:rPr>
-              <w:t xml:space="preserve"> (</w:t>
+              <w:t>GO) terms across all ontologies for prioritised human BPD genes. The colour is reflective of adjusted p-value</w:t>
             </w:r>
             <w:r>
               <w:rPr>
@@ -11376,7 +11156,7 @@
                 <w:sz w:val="20"/>
                 <w:szCs w:val="20"/>
               </w:rPr>
-              <w:t>ORA) of Gene Ontology</w:t>
+              <w:t xml:space="preserve"> (</w:t>
             </w:r>
             <w:r>
               <w:rPr>
@@ -11384,43 +11164,7 @@
                 <w:sz w:val="20"/>
                 <w:szCs w:val="20"/>
               </w:rPr>
-              <w:t xml:space="preserve"> (</w:t>
-            </w:r>
-            <w:r>
-              <w:rPr>
-                <w:color w:val="000000" w:themeColor="text1"/>
-                <w:sz w:val="20"/>
-                <w:szCs w:val="20"/>
-              </w:rPr>
-              <w:t>GO) terms across all ontologies for prioritised human BPD genes. The colour is reflective of adjusted p-value</w:t>
-            </w:r>
-            <w:r>
-              <w:rPr>
-                <w:color w:val="000000" w:themeColor="text1"/>
-                <w:sz w:val="20"/>
-                <w:szCs w:val="20"/>
-              </w:rPr>
-              <w:t xml:space="preserve"> (</w:t>
-            </w:r>
-            <w:proofErr w:type="spellStart"/>
-            <w:proofErr w:type="gramStart"/>
-            <w:r>
-              <w:rPr>
-                <w:color w:val="000000" w:themeColor="text1"/>
-                <w:sz w:val="20"/>
-                <w:szCs w:val="20"/>
-              </w:rPr>
-              <w:t>p.adjust</w:t>
-            </w:r>
-            <w:proofErr w:type="spellEnd"/>
-            <w:proofErr w:type="gramEnd"/>
-            <w:r>
-              <w:rPr>
-                <w:color w:val="000000" w:themeColor="text1"/>
-                <w:sz w:val="20"/>
-                <w:szCs w:val="20"/>
-              </w:rPr>
-              <w:t>) as indicated in the legend. The Gene Ratio reflects the proportion of input genes involved in each pathway. E) A protein-protein interaction network of 32 hub proteins clustered using MCL clustering. Clusters are coloured and named according to the legend, pathway names have been manually annotated for clarity.</w:t>
+              <w:t>p.adjust) as indicated in the legend. The Gene Ratio reflects the proportion of input genes involved in each pathway. E) A protein-protein interaction network of 32 hub proteins clustered using MCL clustering. Clusters are coloured and named according to the legend, pathway names have been manually annotated for clarity.</w:t>
             </w:r>
           </w:p>
         </w:tc>
@@ -11924,20 +11668,8 @@
                 <w:sz w:val="20"/>
                 <w:szCs w:val="20"/>
               </w:rPr>
-              <w:t xml:space="preserve">Figure 2: Comparison of analyses between </w:t>
-            </w:r>
-            <w:proofErr w:type="gramStart"/>
-            <w:r>
-              <w:rPr>
-                <w:b/>
-                <w:bCs/>
-                <w:color w:val="000000" w:themeColor="text1"/>
-                <w:sz w:val="20"/>
-                <w:szCs w:val="20"/>
-              </w:rPr>
-              <w:t>Acute Respiratory Distress Syndrome</w:t>
-            </w:r>
-            <w:proofErr w:type="gramEnd"/>
+              <w:t>Figure 2: Comparison of analyses between Acute Respiratory Distress Syndrome</w:t>
+            </w:r>
             <w:r>
               <w:rPr>
                 <w:b/>
@@ -12068,25 +11800,21 @@
               </w:rPr>
               <w:t xml:space="preserve"> (</w:t>
             </w:r>
-            <w:proofErr w:type="spellStart"/>
-            <w:proofErr w:type="gramStart"/>
             <w:r>
               <w:rPr>
                 <w:color w:val="000000" w:themeColor="text1"/>
                 <w:sz w:val="20"/>
                 <w:szCs w:val="20"/>
               </w:rPr>
-              <w:t>p.adjust</w:t>
-            </w:r>
-            <w:proofErr w:type="spellEnd"/>
-            <w:proofErr w:type="gramEnd"/>
+              <w:t>p.adjust) as indicated in the legend. The size of the circle reflects the Gene Ratio. B) Euler plot showing overlap of prioritised genes between BPD and ARDS MAIC analyses. C) Over-representation analysis</w:t>
+            </w:r>
             <w:r>
               <w:rPr>
                 <w:color w:val="000000" w:themeColor="text1"/>
                 <w:sz w:val="20"/>
                 <w:szCs w:val="20"/>
               </w:rPr>
-              <w:t>) as indicated in the legend. The size of the circle reflects the Gene Ratio. B) Euler plot showing overlap of prioritised genes between BPD and ARDS MAIC analyses. C) Over-representation analysis</w:t>
+              <w:t xml:space="preserve"> (</w:t>
             </w:r>
             <w:r>
               <w:rPr>
@@ -12094,7 +11822,7 @@
                 <w:sz w:val="20"/>
                 <w:szCs w:val="20"/>
               </w:rPr>
-              <w:t xml:space="preserve"> (</w:t>
+              <w:t>ORA) of GO terms across all ontologies for ARDS/BPD overlap genes. Size of circle represents the number of genes in the pathway. The colour is reflective of adjusted p-value</w:t>
             </w:r>
             <w:r>
               <w:rPr>
@@ -12102,7 +11830,7 @@
                 <w:sz w:val="20"/>
                 <w:szCs w:val="20"/>
               </w:rPr>
-              <w:t>ORA) of GO terms across all ontologies for ARDS/BPD overlap genes. Size of circle represents the number of genes in the pathway. The colour is reflective of adjusted p-value</w:t>
+              <w:t xml:space="preserve"> (</w:t>
             </w:r>
             <w:r>
               <w:rPr>
@@ -12110,27 +11838,7 @@
                 <w:sz w:val="20"/>
                 <w:szCs w:val="20"/>
               </w:rPr>
-              <w:t xml:space="preserve"> (</w:t>
-            </w:r>
-            <w:proofErr w:type="spellStart"/>
-            <w:proofErr w:type="gramStart"/>
-            <w:r>
-              <w:rPr>
-                <w:color w:val="000000" w:themeColor="text1"/>
-                <w:sz w:val="20"/>
-                <w:szCs w:val="20"/>
-              </w:rPr>
-              <w:t>p.adjust</w:t>
-            </w:r>
-            <w:proofErr w:type="spellEnd"/>
-            <w:proofErr w:type="gramEnd"/>
-            <w:r>
-              <w:rPr>
-                <w:color w:val="000000" w:themeColor="text1"/>
-                <w:sz w:val="20"/>
-                <w:szCs w:val="20"/>
-              </w:rPr>
-              <w:t>) as indicated in the legend. The Gene Ratio reflects the proportion of input genes involved in each pathway. D) A protein-protein interaction network prioritised proteins that are shared between ARDS and BPD gene sets, clustered using MCL</w:t>
+              <w:t>p.adjust) as indicated in the legend. The Gene Ratio reflects the proportion of input genes involved in each pathway. D) A protein-protein interaction network prioritised proteins that are shared between ARDS and BPD gene sets, clustered using MCL</w:t>
             </w:r>
             <w:r>
               <w:rPr>
@@ -12210,25 +11918,7 @@
           <w:sz w:val="22"/>
           <w:szCs w:val="22"/>
         </w:rPr>
-        <w:t xml:space="preserve">17/20; 85%) of studies modelled BPD by exposing neonatal pups to a </w:t>
-      </w:r>
-      <w:proofErr w:type="spellStart"/>
-      <w:r>
-        <w:rPr>
-          <w:color w:val="000000" w:themeColor="text1"/>
-          <w:sz w:val="22"/>
-          <w:szCs w:val="22"/>
-        </w:rPr>
-        <w:t>hyperoxic</w:t>
-      </w:r>
-      <w:proofErr w:type="spellEnd"/>
-      <w:r>
-        <w:rPr>
-          <w:color w:val="000000" w:themeColor="text1"/>
-          <w:sz w:val="22"/>
-          <w:szCs w:val="22"/>
-        </w:rPr>
-        <w:t xml:space="preserve"> environment, though the approaches differed. For example, there was variation in the timeframe of hyperoxia</w:t>
+        <w:t>17/20; 85%) of studies modelled BPD by exposing neonatal pups to a hyperoxic environment, though the approaches differed. For example, there was variation in the timeframe of hyperoxia</w:t>
       </w:r>
       <w:r>
         <w:rPr>
@@ -12562,29 +12252,7 @@
                 <w:szCs w:val="22"/>
                 <w:lang w:eastAsia="en-GB"/>
               </w:rPr>
-              <w:t xml:space="preserve">Al </w:t>
-            </w:r>
-            <w:proofErr w:type="spellStart"/>
-            <w:r>
-              <w:rPr>
-                <w:rFonts w:ascii="Aptos" w:eastAsia="Times New Roman" w:hAnsi="Aptos" w:cs="Times New Roman"/>
-                <w:color w:val="000000" w:themeColor="text1"/>
-                <w:sz w:val="22"/>
-                <w:szCs w:val="22"/>
-                <w:lang w:eastAsia="en-GB"/>
-              </w:rPr>
-              <w:t>Mudares</w:t>
-            </w:r>
-            <w:proofErr w:type="spellEnd"/>
-            <w:r>
-              <w:rPr>
-                <w:rFonts w:ascii="Aptos" w:eastAsia="Times New Roman" w:hAnsi="Aptos" w:cs="Times New Roman"/>
-                <w:color w:val="000000" w:themeColor="text1"/>
-                <w:sz w:val="22"/>
-                <w:szCs w:val="22"/>
-                <w:lang w:eastAsia="en-GB"/>
-              </w:rPr>
-              <w:t xml:space="preserve"> </w:t>
+              <w:t xml:space="preserve">Al Mudares </w:t>
             </w:r>
             <w:r>
               <w:rPr>
@@ -12673,7 +12341,6 @@
                 <w:lang w:eastAsia="en-GB"/>
               </w:rPr>
             </w:pPr>
-            <w:proofErr w:type="spellStart"/>
             <w:r>
               <w:rPr>
                 <w:rFonts w:ascii="Aptos" w:eastAsia="Times New Roman" w:hAnsi="Aptos" w:cs="Times New Roman"/>
@@ -12684,7 +12351,6 @@
               </w:rPr>
               <w:t>RNAseq</w:t>
             </w:r>
-            <w:proofErr w:type="spellEnd"/>
           </w:p>
         </w:tc>
         <w:tc>
@@ -13342,7 +13008,6 @@
                 <w:lang w:eastAsia="en-GB"/>
               </w:rPr>
             </w:pPr>
-            <w:proofErr w:type="spellStart"/>
             <w:r>
               <w:rPr>
                 <w:rFonts w:ascii="Aptos" w:eastAsia="Times New Roman" w:hAnsi="Aptos" w:cs="Times New Roman"/>
@@ -13353,7 +13018,6 @@
               </w:rPr>
               <w:t>RNAseq</w:t>
             </w:r>
-            <w:proofErr w:type="spellEnd"/>
           </w:p>
         </w:tc>
         <w:tc>
@@ -13998,7 +13662,6 @@
                 <w:lang w:eastAsia="en-GB"/>
               </w:rPr>
             </w:pPr>
-            <w:proofErr w:type="spellStart"/>
             <w:r>
               <w:rPr>
                 <w:rFonts w:ascii="Aptos" w:eastAsia="Times New Roman" w:hAnsi="Aptos" w:cs="Times New Roman"/>
@@ -14009,7 +13672,6 @@
               </w:rPr>
               <w:t>RNAseq</w:t>
             </w:r>
-            <w:proofErr w:type="spellEnd"/>
           </w:p>
         </w:tc>
         <w:tc>
@@ -14121,27 +13783,15 @@
                 <w:lang w:eastAsia="en-GB"/>
               </w:rPr>
             </w:pPr>
-            <w:proofErr w:type="spellStart"/>
-            <w:r>
-              <w:rPr>
-                <w:rFonts w:ascii="Aptos" w:eastAsia="Times New Roman" w:hAnsi="Aptos" w:cs="Times New Roman"/>
-                <w:color w:val="000000" w:themeColor="text1"/>
-                <w:sz w:val="22"/>
-                <w:szCs w:val="22"/>
-                <w:lang w:eastAsia="en-GB"/>
-              </w:rPr>
-              <w:t>Coarfa</w:t>
-            </w:r>
-            <w:proofErr w:type="spellEnd"/>
-            <w:r>
-              <w:rPr>
-                <w:rFonts w:ascii="Aptos" w:eastAsia="Times New Roman" w:hAnsi="Aptos" w:cs="Times New Roman"/>
-                <w:color w:val="000000" w:themeColor="text1"/>
-                <w:sz w:val="22"/>
-                <w:szCs w:val="22"/>
-                <w:lang w:eastAsia="en-GB"/>
-              </w:rPr>
-              <w:t xml:space="preserve"> </w:t>
+            <w:r>
+              <w:rPr>
+                <w:rFonts w:ascii="Aptos" w:eastAsia="Times New Roman" w:hAnsi="Aptos" w:cs="Times New Roman"/>
+                <w:color w:val="000000" w:themeColor="text1"/>
+                <w:sz w:val="22"/>
+                <w:szCs w:val="22"/>
+                <w:lang w:eastAsia="en-GB"/>
+              </w:rPr>
+              <w:t xml:space="preserve">Coarfa </w:t>
             </w:r>
             <w:r>
               <w:rPr>
@@ -14230,7 +13880,6 @@
                 <w:lang w:eastAsia="en-GB"/>
               </w:rPr>
             </w:pPr>
-            <w:proofErr w:type="spellStart"/>
             <w:r>
               <w:rPr>
                 <w:rFonts w:ascii="Aptos" w:eastAsia="Times New Roman" w:hAnsi="Aptos" w:cs="Times New Roman"/>
@@ -14241,7 +13890,6 @@
               </w:rPr>
               <w:t>RNAseq</w:t>
             </w:r>
-            <w:proofErr w:type="spellEnd"/>
           </w:p>
         </w:tc>
         <w:tc>
@@ -14353,27 +14001,15 @@
                 <w:lang w:eastAsia="en-GB"/>
               </w:rPr>
             </w:pPr>
-            <w:proofErr w:type="spellStart"/>
-            <w:r>
-              <w:rPr>
-                <w:rFonts w:ascii="Aptos" w:eastAsia="Times New Roman" w:hAnsi="Aptos" w:cs="Times New Roman"/>
-                <w:color w:val="000000" w:themeColor="text1"/>
-                <w:sz w:val="22"/>
-                <w:szCs w:val="22"/>
-                <w:lang w:eastAsia="en-GB"/>
-              </w:rPr>
-              <w:t>Dénervaud</w:t>
-            </w:r>
-            <w:proofErr w:type="spellEnd"/>
-            <w:r>
-              <w:rPr>
-                <w:rFonts w:ascii="Aptos" w:eastAsia="Times New Roman" w:hAnsi="Aptos" w:cs="Times New Roman"/>
-                <w:color w:val="000000" w:themeColor="text1"/>
-                <w:sz w:val="22"/>
-                <w:szCs w:val="22"/>
-                <w:lang w:eastAsia="en-GB"/>
-              </w:rPr>
-              <w:t xml:space="preserve"> </w:t>
+            <w:r>
+              <w:rPr>
+                <w:rFonts w:ascii="Aptos" w:eastAsia="Times New Roman" w:hAnsi="Aptos" w:cs="Times New Roman"/>
+                <w:color w:val="000000" w:themeColor="text1"/>
+                <w:sz w:val="22"/>
+                <w:szCs w:val="22"/>
+                <w:lang w:eastAsia="en-GB"/>
+              </w:rPr>
+              <w:t xml:space="preserve">Dénervaud </w:t>
             </w:r>
             <w:r>
               <w:rPr>
@@ -14680,7 +14316,6 @@
                 <w:lang w:eastAsia="en-GB"/>
               </w:rPr>
             </w:pPr>
-            <w:proofErr w:type="spellStart"/>
             <w:r>
               <w:rPr>
                 <w:rFonts w:ascii="Aptos" w:eastAsia="Times New Roman" w:hAnsi="Aptos" w:cs="Times New Roman"/>
@@ -14691,7 +14326,6 @@
               </w:rPr>
               <w:t>RNAseq</w:t>
             </w:r>
-            <w:proofErr w:type="spellEnd"/>
           </w:p>
         </w:tc>
         <w:tc>
@@ -14811,29 +14445,7 @@
                 <w:szCs w:val="22"/>
                 <w:lang w:eastAsia="en-GB"/>
               </w:rPr>
-              <w:t xml:space="preserve">Dravet </w:t>
-            </w:r>
-            <w:proofErr w:type="spellStart"/>
-            <w:r>
-              <w:rPr>
-                <w:rFonts w:ascii="Aptos" w:eastAsia="Times New Roman" w:hAnsi="Aptos" w:cs="Times New Roman"/>
-                <w:color w:val="000000" w:themeColor="text1"/>
-                <w:sz w:val="22"/>
-                <w:szCs w:val="22"/>
-                <w:lang w:eastAsia="en-GB"/>
-              </w:rPr>
-              <w:t>Gounot</w:t>
-            </w:r>
-            <w:proofErr w:type="spellEnd"/>
-            <w:r>
-              <w:rPr>
-                <w:rFonts w:ascii="Aptos" w:eastAsia="Times New Roman" w:hAnsi="Aptos" w:cs="Times New Roman"/>
-                <w:color w:val="000000" w:themeColor="text1"/>
-                <w:sz w:val="22"/>
-                <w:szCs w:val="22"/>
-                <w:lang w:eastAsia="en-GB"/>
-              </w:rPr>
-              <w:t xml:space="preserve"> </w:t>
+              <w:t xml:space="preserve">Dravet Gounot </w:t>
             </w:r>
             <w:r>
               <w:rPr>
@@ -14922,7 +14534,6 @@
                 <w:lang w:eastAsia="en-GB"/>
               </w:rPr>
             </w:pPr>
-            <w:proofErr w:type="spellStart"/>
             <w:r>
               <w:rPr>
                 <w:rFonts w:ascii="Aptos" w:eastAsia="Times New Roman" w:hAnsi="Aptos" w:cs="Times New Roman"/>
@@ -14933,7 +14544,6 @@
               </w:rPr>
               <w:t>RNAseq</w:t>
             </w:r>
-            <w:proofErr w:type="spellEnd"/>
           </w:p>
         </w:tc>
         <w:tc>
@@ -15053,29 +14663,7 @@
                 <w:szCs w:val="22"/>
                 <w:lang w:eastAsia="en-GB"/>
               </w:rPr>
-              <w:t xml:space="preserve">El </w:t>
-            </w:r>
-            <w:proofErr w:type="spellStart"/>
-            <w:r>
-              <w:rPr>
-                <w:rFonts w:ascii="Aptos" w:eastAsia="Times New Roman" w:hAnsi="Aptos" w:cs="Times New Roman"/>
-                <w:color w:val="000000" w:themeColor="text1"/>
-                <w:sz w:val="22"/>
-                <w:szCs w:val="22"/>
-                <w:lang w:eastAsia="en-GB"/>
-              </w:rPr>
-              <w:t>Saie</w:t>
-            </w:r>
-            <w:proofErr w:type="spellEnd"/>
-            <w:r>
-              <w:rPr>
-                <w:rFonts w:ascii="Aptos" w:eastAsia="Times New Roman" w:hAnsi="Aptos" w:cs="Times New Roman"/>
-                <w:color w:val="000000" w:themeColor="text1"/>
-                <w:sz w:val="22"/>
-                <w:szCs w:val="22"/>
-                <w:lang w:eastAsia="en-GB"/>
-              </w:rPr>
-              <w:t xml:space="preserve"> </w:t>
+              <w:t xml:space="preserve">El Saie </w:t>
             </w:r>
             <w:r>
               <w:rPr>
@@ -15382,7 +14970,6 @@
                 <w:lang w:eastAsia="en-GB"/>
               </w:rPr>
             </w:pPr>
-            <w:proofErr w:type="spellStart"/>
             <w:r>
               <w:rPr>
                 <w:rFonts w:ascii="Aptos" w:eastAsia="Times New Roman" w:hAnsi="Aptos" w:cs="Times New Roman"/>
@@ -15393,7 +14980,6 @@
               </w:rPr>
               <w:t>scRNAseq</w:t>
             </w:r>
-            <w:proofErr w:type="spellEnd"/>
           </w:p>
         </w:tc>
         <w:tc>
@@ -16038,7 +15624,6 @@
                 <w:lang w:eastAsia="en-GB"/>
               </w:rPr>
             </w:pPr>
-            <w:proofErr w:type="spellStart"/>
             <w:r>
               <w:rPr>
                 <w:rFonts w:ascii="Aptos" w:eastAsia="Times New Roman" w:hAnsi="Aptos" w:cs="Times New Roman"/>
@@ -16049,7 +15634,6 @@
               </w:rPr>
               <w:t>RNAseq</w:t>
             </w:r>
-            <w:proofErr w:type="spellEnd"/>
           </w:p>
         </w:tc>
         <w:tc>
@@ -16258,7 +15842,6 @@
                 <w:lang w:eastAsia="en-GB"/>
               </w:rPr>
             </w:pPr>
-            <w:proofErr w:type="spellStart"/>
             <w:r>
               <w:rPr>
                 <w:rFonts w:ascii="Aptos" w:eastAsia="Times New Roman" w:hAnsi="Aptos" w:cs="Times New Roman"/>
@@ -16269,7 +15852,6 @@
               </w:rPr>
               <w:t>RNAseq</w:t>
             </w:r>
-            <w:proofErr w:type="spellEnd"/>
           </w:p>
         </w:tc>
         <w:tc>
@@ -16381,27 +15963,15 @@
                 <w:lang w:eastAsia="en-GB"/>
               </w:rPr>
             </w:pPr>
-            <w:proofErr w:type="spellStart"/>
-            <w:r>
-              <w:rPr>
-                <w:rFonts w:ascii="Aptos" w:eastAsia="Times New Roman" w:hAnsi="Aptos" w:cs="Times New Roman"/>
-                <w:color w:val="000000" w:themeColor="text1"/>
-                <w:sz w:val="22"/>
-                <w:szCs w:val="22"/>
-                <w:lang w:eastAsia="en-GB"/>
-              </w:rPr>
-              <w:t>Revhaug</w:t>
-            </w:r>
-            <w:proofErr w:type="spellEnd"/>
-            <w:r>
-              <w:rPr>
-                <w:rFonts w:ascii="Aptos" w:eastAsia="Times New Roman" w:hAnsi="Aptos" w:cs="Times New Roman"/>
-                <w:color w:val="000000" w:themeColor="text1"/>
-                <w:sz w:val="22"/>
-                <w:szCs w:val="22"/>
-                <w:lang w:eastAsia="en-GB"/>
-              </w:rPr>
-              <w:t xml:space="preserve"> </w:t>
+            <w:r>
+              <w:rPr>
+                <w:rFonts w:ascii="Aptos" w:eastAsia="Times New Roman" w:hAnsi="Aptos" w:cs="Times New Roman"/>
+                <w:color w:val="000000" w:themeColor="text1"/>
+                <w:sz w:val="22"/>
+                <w:szCs w:val="22"/>
+                <w:lang w:eastAsia="en-GB"/>
+              </w:rPr>
+              <w:t xml:space="preserve">Revhaug </w:t>
             </w:r>
             <w:r>
               <w:rPr>
@@ -16611,27 +16181,15 @@
                 <w:lang w:eastAsia="en-GB"/>
               </w:rPr>
             </w:pPr>
-            <w:proofErr w:type="spellStart"/>
-            <w:r>
-              <w:rPr>
-                <w:rFonts w:ascii="Aptos" w:eastAsia="Times New Roman" w:hAnsi="Aptos" w:cs="Times New Roman"/>
-                <w:color w:val="000000" w:themeColor="text1"/>
-                <w:sz w:val="22"/>
-                <w:szCs w:val="22"/>
-                <w:lang w:eastAsia="en-GB"/>
-              </w:rPr>
-              <w:t>Scaffa</w:t>
-            </w:r>
-            <w:proofErr w:type="spellEnd"/>
-            <w:r>
-              <w:rPr>
-                <w:rFonts w:ascii="Aptos" w:eastAsia="Times New Roman" w:hAnsi="Aptos" w:cs="Times New Roman"/>
-                <w:color w:val="000000" w:themeColor="text1"/>
-                <w:sz w:val="22"/>
-                <w:szCs w:val="22"/>
-                <w:lang w:eastAsia="en-GB"/>
-              </w:rPr>
-              <w:t xml:space="preserve"> </w:t>
+            <w:r>
+              <w:rPr>
+                <w:rFonts w:ascii="Aptos" w:eastAsia="Times New Roman" w:hAnsi="Aptos" w:cs="Times New Roman"/>
+                <w:color w:val="000000" w:themeColor="text1"/>
+                <w:sz w:val="22"/>
+                <w:szCs w:val="22"/>
+                <w:lang w:eastAsia="en-GB"/>
+              </w:rPr>
+              <w:t xml:space="preserve">Scaffa </w:t>
             </w:r>
             <w:r>
               <w:rPr>
@@ -16720,7 +16278,6 @@
                 <w:lang w:eastAsia="en-GB"/>
               </w:rPr>
             </w:pPr>
-            <w:proofErr w:type="spellStart"/>
             <w:r>
               <w:rPr>
                 <w:rFonts w:ascii="Aptos" w:eastAsia="Times New Roman" w:hAnsi="Aptos" w:cs="Times New Roman"/>
@@ -16731,7 +16288,6 @@
               </w:rPr>
               <w:t>scRNAseq</w:t>
             </w:r>
-            <w:proofErr w:type="spellEnd"/>
           </w:p>
         </w:tc>
         <w:tc>
@@ -17350,16 +16906,7 @@
           <w:sz w:val="22"/>
           <w:szCs w:val="22"/>
         </w:rPr>
-        <w:t xml:space="preserve">n = 1597, 20.91%), with 141 </w:t>
-      </w:r>
-      <w:proofErr w:type="gramStart"/>
-      <w:r>
-        <w:rPr>
-          <w:color w:val="000000" w:themeColor="text1"/>
-          <w:sz w:val="22"/>
-          <w:szCs w:val="22"/>
-        </w:rPr>
-        <w:t xml:space="preserve">genes </w:t>
+        <w:t xml:space="preserve">n = 1597, 20.91%), with 141 genes </w:t>
       </w:r>
       <w:r>
         <w:rPr>
@@ -17378,7 +16925,6 @@
         <w:lastRenderedPageBreak/>
         <w:t>(</w:t>
       </w:r>
-      <w:proofErr w:type="gramEnd"/>
       <w:r>
         <w:rPr>
           <w:color w:val="000000" w:themeColor="text1"/>
@@ -17632,25 +17178,7 @@
           <w:sz w:val="22"/>
           <w:szCs w:val="22"/>
         </w:rPr>
-        <w:t xml:space="preserve">Gene set enrichment analysis of the rodent MAIC gene set, using the </w:t>
-      </w:r>
-      <w:proofErr w:type="spellStart"/>
-      <w:r>
-        <w:rPr>
-          <w:color w:val="000000" w:themeColor="text1"/>
-          <w:sz w:val="22"/>
-          <w:szCs w:val="22"/>
-        </w:rPr>
-        <w:t>Reactome</w:t>
-      </w:r>
-      <w:proofErr w:type="spellEnd"/>
-      <w:r>
-        <w:rPr>
-          <w:color w:val="000000" w:themeColor="text1"/>
-          <w:sz w:val="22"/>
-          <w:szCs w:val="22"/>
-        </w:rPr>
-        <w:t xml:space="preserve"> database, indicates strong signals for mRNA and translation associated pathways</w:t>
+        <w:t>Gene set enrichment analysis of the rodent MAIC gene set, using the Reactome database, indicates strong signals for mRNA and translation associated pathways</w:t>
       </w:r>
       <w:r>
         <w:rPr>
@@ -18092,25 +17620,13 @@
               </w:rPr>
               <w:t xml:space="preserve"> (</w:t>
             </w:r>
-            <w:proofErr w:type="spellStart"/>
-            <w:proofErr w:type="gramStart"/>
             <w:r>
               <w:rPr>
                 <w:color w:val="000000" w:themeColor="text1"/>
                 <w:sz w:val="20"/>
                 <w:szCs w:val="20"/>
               </w:rPr>
-              <w:t>p.adjust</w:t>
-            </w:r>
-            <w:proofErr w:type="spellEnd"/>
-            <w:proofErr w:type="gramEnd"/>
-            <w:r>
-              <w:rPr>
-                <w:color w:val="000000" w:themeColor="text1"/>
-                <w:sz w:val="20"/>
-                <w:szCs w:val="20"/>
-              </w:rPr>
-              <w:t>) as indicated in the legend. The Gene Ratio reflects the proportion of input genes involved in each pathway. C) Over-representation analysis</w:t>
+              <w:t>p.adjust) as indicated in the legend. The Gene Ratio reflects the proportion of input genes involved in each pathway. C) Over-representation analysis</w:t>
             </w:r>
             <w:r>
               <w:rPr>
@@ -19014,25 +18530,21 @@
               </w:rPr>
               <w:t xml:space="preserve"> (</w:t>
             </w:r>
-            <w:proofErr w:type="spellStart"/>
-            <w:proofErr w:type="gramStart"/>
             <w:r>
               <w:rPr>
                 <w:color w:val="000000" w:themeColor="text1"/>
                 <w:sz w:val="20"/>
                 <w:szCs w:val="20"/>
               </w:rPr>
-              <w:t>p.adjust</w:t>
-            </w:r>
-            <w:proofErr w:type="spellEnd"/>
-            <w:proofErr w:type="gramEnd"/>
+              <w:t>p.adjust) as indicated in the legend. The size of the circle reflects the Gene Ratio.</w:t>
+            </w:r>
             <w:r>
               <w:rPr>
                 <w:color w:val="000000" w:themeColor="text1"/>
                 <w:sz w:val="20"/>
                 <w:szCs w:val="20"/>
               </w:rPr>
-              <w:t>) as indicated in the legend. The size of the circle reflects the Gene Ratio.</w:t>
+              <w:t xml:space="preserve"> </w:t>
             </w:r>
             <w:r>
               <w:rPr>
@@ -19040,7 +18552,7 @@
                 <w:sz w:val="20"/>
                 <w:szCs w:val="20"/>
               </w:rPr>
-              <w:t xml:space="preserve"> </w:t>
+              <w:t>B) Euler plot showing overlap of prioritised genes between Human and Rodent BPD MAIC analyses. C) Over-representation analysis</w:t>
             </w:r>
             <w:r>
               <w:rPr>
@@ -19048,7 +18560,7 @@
                 <w:sz w:val="20"/>
                 <w:szCs w:val="20"/>
               </w:rPr>
-              <w:t>B) Euler plot showing overlap of prioritised genes between Human and Rodent BPD MAIC analyses. C) Over-representation analysis</w:t>
+              <w:t xml:space="preserve"> (</w:t>
             </w:r>
             <w:r>
               <w:rPr>
@@ -19056,7 +18568,7 @@
                 <w:sz w:val="20"/>
                 <w:szCs w:val="20"/>
               </w:rPr>
-              <w:t xml:space="preserve"> (</w:t>
+              <w:t>ORA) of GO terms across all ontologies for Human/Rodent overlap BPD genes. Size of circle represents the number of genes in the pathway. The colour is reflective of adjusted p-value</w:t>
             </w:r>
             <w:r>
               <w:rPr>
@@ -19064,7 +18576,7 @@
                 <w:sz w:val="20"/>
                 <w:szCs w:val="20"/>
               </w:rPr>
-              <w:t>ORA) of GO terms across all ontologies for Human/Rodent overlap BPD genes. Size of circle represents the number of genes in the pathway. The colour is reflective of adjusted p-value</w:t>
+              <w:t xml:space="preserve"> (</w:t>
             </w:r>
             <w:r>
               <w:rPr>
@@ -19072,27 +18584,7 @@
                 <w:sz w:val="20"/>
                 <w:szCs w:val="20"/>
               </w:rPr>
-              <w:t xml:space="preserve"> (</w:t>
-            </w:r>
-            <w:proofErr w:type="spellStart"/>
-            <w:proofErr w:type="gramStart"/>
-            <w:r>
-              <w:rPr>
-                <w:color w:val="000000" w:themeColor="text1"/>
-                <w:sz w:val="20"/>
-                <w:szCs w:val="20"/>
-              </w:rPr>
-              <w:t>p.adjust</w:t>
-            </w:r>
-            <w:proofErr w:type="spellEnd"/>
-            <w:proofErr w:type="gramEnd"/>
-            <w:r>
-              <w:rPr>
-                <w:color w:val="000000" w:themeColor="text1"/>
-                <w:sz w:val="20"/>
-                <w:szCs w:val="20"/>
-              </w:rPr>
-              <w:t>) as indicated in the legend. The Gene Ratio reflects the proportion of input genes involved in each pathway. D) A protein-protein interaction network</w:t>
+              <w:t>p.adjust) as indicated in the legend. The Gene Ratio reflects the proportion of input genes involved in each pathway. D) A protein-protein interaction network</w:t>
             </w:r>
             <w:r>
               <w:rPr>
@@ -20517,7 +20009,6 @@
           <w:lang w:eastAsia="en-GB"/>
         </w:rPr>
       </w:pPr>
-      <w:proofErr w:type="spellStart"/>
       <w:r>
         <w:rPr>
           <w:rFonts w:eastAsia="Times New Roman" w:cs="Times New Roman"/>
@@ -20526,18 +20017,7 @@
           <w:szCs w:val="22"/>
           <w:lang w:eastAsia="en-GB"/>
         </w:rPr>
-        <w:t>ExomeSeq</w:t>
-      </w:r>
-      <w:proofErr w:type="spellEnd"/>
-      <w:r>
-        <w:rPr>
-          <w:rFonts w:eastAsia="Times New Roman" w:cs="Times New Roman"/>
-          <w:color w:val="000000" w:themeColor="text1"/>
-          <w:sz w:val="22"/>
-          <w:szCs w:val="22"/>
-          <w:lang w:eastAsia="en-GB"/>
-        </w:rPr>
-        <w:t>: Exome Sequencing</w:t>
+        <w:t>ExomeSeq: Exome Sequencing</w:t>
       </w:r>
       <w:r>
         <w:rPr>
@@ -20841,23 +20321,13 @@
           <w:szCs w:val="22"/>
         </w:rPr>
       </w:pPr>
-      <w:proofErr w:type="spellStart"/>
-      <w:r>
-        <w:rPr>
-          <w:color w:val="000000" w:themeColor="text1"/>
-          <w:sz w:val="22"/>
-          <w:szCs w:val="22"/>
-        </w:rPr>
-        <w:t>MassSpec</w:t>
-      </w:r>
-      <w:proofErr w:type="spellEnd"/>
-      <w:r>
-        <w:rPr>
-          <w:color w:val="000000" w:themeColor="text1"/>
-          <w:sz w:val="22"/>
-          <w:szCs w:val="22"/>
-        </w:rPr>
-        <w:t>: Mass Spectrometry</w:t>
+      <w:r>
+        <w:rPr>
+          <w:color w:val="000000" w:themeColor="text1"/>
+          <w:sz w:val="22"/>
+          <w:szCs w:val="22"/>
+        </w:rPr>
+        <w:t>MassSpec: Mass Spectrometry</w:t>
       </w:r>
       <w:r>
         <w:rPr>
@@ -21133,23 +20603,13 @@
           <w:szCs w:val="22"/>
         </w:rPr>
       </w:pPr>
-      <w:proofErr w:type="spellStart"/>
-      <w:r>
-        <w:rPr>
-          <w:color w:val="000000" w:themeColor="text1"/>
-          <w:sz w:val="22"/>
-          <w:szCs w:val="22"/>
-        </w:rPr>
-        <w:t>RNAseq</w:t>
-      </w:r>
-      <w:proofErr w:type="spellEnd"/>
-      <w:r>
-        <w:rPr>
-          <w:color w:val="000000" w:themeColor="text1"/>
-          <w:sz w:val="22"/>
-          <w:szCs w:val="22"/>
-        </w:rPr>
-        <w:t>: Ribonucleic Acid Sequencing</w:t>
+      <w:r>
+        <w:rPr>
+          <w:color w:val="000000" w:themeColor="text1"/>
+          <w:sz w:val="22"/>
+          <w:szCs w:val="22"/>
+        </w:rPr>
+        <w:t>RNAseq: Ribonucleic Acid Sequencing</w:t>
       </w:r>
       <w:r>
         <w:rPr>
@@ -21170,34 +20630,14 @@
           <w:szCs w:val="22"/>
         </w:rPr>
       </w:pPr>
-      <w:proofErr w:type="spellStart"/>
-      <w:r>
-        <w:rPr>
-          <w:color w:val="000000" w:themeColor="text1"/>
-          <w:sz w:val="22"/>
-          <w:szCs w:val="22"/>
-        </w:rPr>
-        <w:t>scRNASeq</w:t>
-      </w:r>
-      <w:proofErr w:type="spellEnd"/>
-      <w:r>
-        <w:rPr>
-          <w:color w:val="000000" w:themeColor="text1"/>
-          <w:sz w:val="22"/>
-          <w:szCs w:val="22"/>
-        </w:rPr>
-        <w:t xml:space="preserve">: Single-cell </w:t>
-      </w:r>
-      <w:proofErr w:type="spellStart"/>
-      <w:r>
-        <w:rPr>
-          <w:color w:val="000000" w:themeColor="text1"/>
-          <w:sz w:val="22"/>
-          <w:szCs w:val="22"/>
-        </w:rPr>
-        <w:t>RNAseq</w:t>
-      </w:r>
-      <w:proofErr w:type="spellEnd"/>
+      <w:r>
+        <w:rPr>
+          <w:color w:val="000000" w:themeColor="text1"/>
+          <w:sz w:val="22"/>
+          <w:szCs w:val="22"/>
+        </w:rPr>
+        <w:t>scRNASeq: Single-cell RNAseq</w:t>
+      </w:r>
       <w:r>
         <w:rPr>
           <w:color w:val="000000" w:themeColor="text1"/>
@@ -21217,23 +20657,13 @@
           <w:szCs w:val="22"/>
         </w:rPr>
       </w:pPr>
-      <w:proofErr w:type="gramStart"/>
-      <w:r>
-        <w:rPr>
-          <w:color w:val="000000" w:themeColor="text1"/>
-          <w:sz w:val="22"/>
-          <w:szCs w:val="22"/>
-        </w:rPr>
-        <w:t>UCB :</w:t>
-      </w:r>
-      <w:proofErr w:type="gramEnd"/>
-      <w:r>
-        <w:rPr>
-          <w:color w:val="000000" w:themeColor="text1"/>
-          <w:sz w:val="22"/>
-          <w:szCs w:val="22"/>
-        </w:rPr>
-        <w:t xml:space="preserve"> Umbilical Cord Blood. </w:t>
+      <w:r>
+        <w:rPr>
+          <w:color w:val="000000" w:themeColor="text1"/>
+          <w:sz w:val="22"/>
+          <w:szCs w:val="22"/>
+        </w:rPr>
+        <w:t xml:space="preserve">UCB : Umbilical Cord Blood. </w:t>
       </w:r>
     </w:p>
     <w:p>

</xml_diff>